<commit_message>
AB#126 Sepsání funkčních a nefunkčních požadavků pro diskuze s týmem
</commit_message>
<xml_diff>
--- a/Dokumenty/01 - Inception/Požadavky na kontrolu.docx
+++ b/Dokumenty/01 - Inception/Požadavky na kontrolu.docx
@@ -912,7 +912,7 @@
           <w:szCs w:val="24"/>
           <w:rtl w:val="0"/>
         </w:rPr>
-        <w:t xml:space="preserve">Projekt je realizován na zakázku Ostravské univerzity, která má zájem o efektivní nástroj pro správu studentských praxí, jež usnadní koordinaci a komunikaci mezi všemi zúčastněnými subjekty v rámci univerzitního prostředí. Oficiálním zástupcem univerzity pro oblast odborných praxí a hlavním kontaktem pro tento projekt je Vajgl Marek, který vystupuje jako garant a přímo komunikuje požadavky zákazníka.﻿</w:t>
+        <w:t xml:space="preserve">Projekt je realizován na zakázku Ostravské univerzity, která má zájem o efektivní nástroj pro správu studentských praxí, jež usnadní koordinaci a komunikaci mezi všemi zúčastněnými subjekty v rámci univerzitního prostředí. Oficiálním zástupcem univerzity pro oblast odborných praxí a hlavním kontaktem pro tento projekt je RNDr. Vajgl Marek, který vystupuje jako garant a přímo komunikuje požadavky zákazníka.﻿</w:t>
       </w:r>
       <w:r>
         <w:rPr>
@@ -1907,7 +1907,7 @@
           <w:szCs w:val="24"/>
           <w:rtl w:val="0"/>
         </w:rPr>
-        <w:t xml:space="preserve">E-mailové notifikace jsou zasílány notifikační mikroslužbou, která komunikuje asynchronně přes protokoly SMTP a RabbitMQ (AMQP).</w:t>
+        <w:t xml:space="preserve">E-mailové notifikace jsou zasílány notifikační mikroslužbou, která komunikuje asynchronně.</w:t>
       </w:r>
     </w:p>
     <w:p>
@@ -2366,7 +2366,7 @@
           <w:szCs w:val="24"/>
           <w:rtl w:val="0"/>
         </w:rPr>
-        <w:t xml:space="preserve">Asynchronní zpracování komunikace a notifikací pomocí RabbitMQ.</w:t>
+        <w:t xml:space="preserve">Asynchronní zpracování komunikace a notifikací.</w:t>
       </w:r>
     </w:p>
     <w:p>
@@ -2499,7 +2499,7 @@
           <w:szCs w:val="24"/>
           <w:rtl w:val="0"/>
         </w:rPr>
-        <w:t xml:space="preserve">Aplikace postavena na mikroslužbách, nasazení pomocí Docker Compose a Podman.</w:t>
+        <w:t xml:space="preserve">Omezení velikosti a počtu nahraných souborů, podporované formáty externích dokumentů.</w:t>
       </w:r>
     </w:p>
     <w:p>
@@ -2525,14 +2525,45 @@
           <w:szCs w:val="24"/>
           <w:rtl w:val="0"/>
         </w:rPr>
-        <w:t xml:space="preserve">Omezení velikosti a počtu nahraných souborů, podporované formáty externích dokumentů.</w:t>
-      </w:r>
-    </w:p>
-    <w:p>
-      <w:pPr>
-        <w:numPr>
-          <w:ilvl w:val="0"/>
-          <w:numId w:val="7"/>
+        <w:t xml:space="preserve">Škálovatelnost systému zajištěna kontejnerizací.</w:t>
+      </w:r>
+      <w:r>
+        <w:rPr>
+          <w:rtl w:val="0"/>
+        </w:rPr>
+      </w:r>
+    </w:p>
+    <w:p>
+      <w:pPr>
+        <w:jc w:val="center"/>
+        <w:rPr/>
+      </w:pPr>
+      <w:r>
+        <w:rPr>
+          <w:rtl w:val="0"/>
+        </w:rPr>
+      </w:r>
+    </w:p>
+    <w:p>
+      <w:pPr>
+        <w:pStyle w:val="Heading3"/>
+        <w:spacing w:after="240" w:before="240" w:lineRule="auto"/>
+        <w:rPr/>
+      </w:pPr>
+      <w:bookmarkStart w:colFirst="0" w:colLast="0" w:name="_b810am61at7y" w:id="13"/>
+      <w:bookmarkEnd w:id="13"/>
+      <w:r>
+        <w:rPr>
+          <w:rtl w:val="0"/>
+        </w:rPr>
+        <w:t xml:space="preserve">S — Supportability (podporovatelnost)</w:t>
+      </w:r>
+    </w:p>
+    <w:p>
+      <w:pPr>
+        <w:numPr>
+          <w:ilvl w:val="0"/>
+          <w:numId w:val="10"/>
         </w:numPr>
         <w:pBdr>
           <w:top w:color="auto" w:space="0" w:sz="0" w:val="none"/>
@@ -2540,49 +2571,21 @@
           <w:between w:color="auto" w:space="0" w:sz="0" w:val="none"/>
         </w:pBdr>
         <w:ind w:left="720" w:hanging="360"/>
-        <w:rPr>
-          <w:sz w:val="24"/>
-          <w:szCs w:val="24"/>
-        </w:rPr>
-      </w:pPr>
-      <w:r>
-        <w:rPr>
-          <w:sz w:val="24"/>
-          <w:szCs w:val="24"/>
-          <w:rtl w:val="0"/>
-        </w:rPr>
-        <w:t xml:space="preserve">Škálovatelnost systému zajištěna kontejnerizací.</w:t>
-      </w:r>
-      <w:r>
-        <w:rPr>
-          <w:rtl w:val="0"/>
-        </w:rPr>
-      </w:r>
-    </w:p>
-    <w:p>
-      <w:pPr>
-        <w:jc w:val="center"/>
         <w:rPr/>
       </w:pPr>
       <w:r>
         <w:rPr>
-          <w:rtl w:val="0"/>
-        </w:rPr>
-      </w:r>
-    </w:p>
-    <w:p>
-      <w:pPr>
-        <w:pStyle w:val="Heading3"/>
-        <w:spacing w:after="240" w:before="240" w:lineRule="auto"/>
-        <w:rPr/>
-      </w:pPr>
-      <w:bookmarkStart w:colFirst="0" w:colLast="0" w:name="_b810am61at7y" w:id="13"/>
-      <w:bookmarkEnd w:id="13"/>
-      <w:r>
-        <w:rPr>
-          <w:rtl w:val="0"/>
-        </w:rPr>
-        <w:t xml:space="preserve">S — Supportability (podporovatelnost)</w:t>
+          <w:rFonts w:ascii="Roboto" w:cs="Roboto" w:eastAsia="Roboto" w:hAnsi="Roboto"/>
+          <w:sz w:val="24"/>
+          <w:szCs w:val="24"/>
+          <w:rtl w:val="0"/>
+        </w:rPr>
+        <w:t xml:space="preserve">Architektura využívá vícevrstvý model Controller–Service–Repository a middleware ControllerAdvice pro zpracování chyb.</w:t>
+      </w:r>
+      <w:r>
+        <w:rPr>
+          <w:rtl w:val="0"/>
+        </w:rPr>
       </w:r>
     </w:p>
     <w:p>
@@ -2606,7 +2609,7 @@
           <w:szCs w:val="24"/>
           <w:rtl w:val="0"/>
         </w:rPr>
-        <w:t xml:space="preserve">Architektura využívá metodiky DDD, mediator (MediatR), middleware pro zpracování chyb.</w:t>
+        <w:t xml:space="preserve">Správa verzí v Git s integrací Azure DevOps.</w:t>
       </w:r>
     </w:p>
     <w:p>
@@ -2630,7 +2633,20 @@
           <w:szCs w:val="24"/>
           <w:rtl w:val="0"/>
         </w:rPr>
-        <w:t xml:space="preserve">Správa verzí v Git s integrací Azure DevOps.</w:t>
+        <w:t xml:space="preserve">Unit testy a manuální testování v testovacím prostředí </w:t>
+      </w:r>
+      <w:r>
+        <w:rPr>
+          <w:sz w:val="24"/>
+          <w:szCs w:val="24"/>
+          <w:rtl w:val="0"/>
+        </w:rPr>
+        <w:t xml:space="preserve">na školním serveru.</w:t>
+      </w:r>
+      <w:r>
+        <w:rPr>
+          <w:rtl w:val="0"/>
+        </w:rPr>
       </w:r>
     </w:p>
     <w:p>
@@ -2654,20 +2670,7 @@
           <w:szCs w:val="24"/>
           <w:rtl w:val="0"/>
         </w:rPr>
-        <w:t xml:space="preserve">Unit testy a manuální testování v testovacím prostředí </w:t>
-      </w:r>
-      <w:r>
-        <w:rPr>
-          <w:sz w:val="24"/>
-          <w:szCs w:val="24"/>
-          <w:rtl w:val="0"/>
-        </w:rPr>
-        <w:t xml:space="preserve">na školním serveru.</w:t>
-      </w:r>
-      <w:r>
-        <w:rPr>
-          <w:rtl w:val="0"/>
-        </w:rPr>
+        <w:t xml:space="preserve">Centrální logování, APM (Application Performance Monitoring), health-check endpointy.</w:t>
       </w:r>
     </w:p>
     <w:p>
@@ -2691,7 +2694,7 @@
           <w:szCs w:val="24"/>
           <w:rtl w:val="0"/>
         </w:rPr>
-        <w:t xml:space="preserve">Centrální logování, APM (Application Performance Monitoring), health-check endpointy.</w:t>
+        <w:t xml:space="preserve">Konfigurace přes soubory a proměnné prostředí, flexibilní nastavení a rozšíření.</w:t>
       </w:r>
     </w:p>
     <w:p>
@@ -2715,7 +2718,7 @@
           <w:szCs w:val="24"/>
           <w:rtl w:val="0"/>
         </w:rPr>
-        <w:t xml:space="preserve">Konfigurace přes soubory a proměnné prostředí, flexibilní nastavení a rozšíření.</w:t>
+        <w:t xml:space="preserve">Stahování dat v souladu s GDPR, anonymizace dat po vymazání.</w:t>
       </w:r>
     </w:p>
     <w:p>
@@ -2739,79 +2742,7 @@
           <w:szCs w:val="24"/>
           <w:rtl w:val="0"/>
         </w:rPr>
-        <w:t xml:space="preserve">Externí ukládání dokumentů (OneDrive, Google Drive), systém pouze poskytuje odkazy.</w:t>
-      </w:r>
-    </w:p>
-    <w:p>
-      <w:pPr>
-        <w:numPr>
-          <w:ilvl w:val="0"/>
-          <w:numId w:val="10"/>
-        </w:numPr>
-        <w:pBdr>
-          <w:top w:color="auto" w:space="0" w:sz="0" w:val="none"/>
-          <w:bottom w:color="auto" w:space="0" w:sz="0" w:val="none"/>
-          <w:between w:color="auto" w:space="0" w:sz="0" w:val="none"/>
-        </w:pBdr>
-        <w:ind w:left="720" w:hanging="360"/>
-        <w:rPr/>
-      </w:pPr>
-      <w:r>
-        <w:rPr>
-          <w:rFonts w:ascii="Roboto" w:cs="Roboto" w:eastAsia="Roboto" w:hAnsi="Roboto"/>
-          <w:sz w:val="24"/>
-          <w:szCs w:val="24"/>
-          <w:rtl w:val="0"/>
-        </w:rPr>
-        <w:t xml:space="preserve">Stahování dat v souladu s GDPR, anonymizace dat po vymazání.</w:t>
-      </w:r>
-    </w:p>
-    <w:p>
-      <w:pPr>
-        <w:numPr>
-          <w:ilvl w:val="0"/>
-          <w:numId w:val="10"/>
-        </w:numPr>
-        <w:pBdr>
-          <w:top w:color="auto" w:space="0" w:sz="0" w:val="none"/>
-          <w:bottom w:color="auto" w:space="0" w:sz="0" w:val="none"/>
-          <w:between w:color="auto" w:space="0" w:sz="0" w:val="none"/>
-        </w:pBdr>
-        <w:ind w:left="720" w:hanging="360"/>
-        <w:rPr/>
-      </w:pPr>
-      <w:r>
-        <w:rPr>
-          <w:rFonts w:ascii="Roboto" w:cs="Roboto" w:eastAsia="Roboto" w:hAnsi="Roboto"/>
-          <w:sz w:val="24"/>
-          <w:szCs w:val="24"/>
-          <w:rtl w:val="0"/>
-        </w:rPr>
         <w:t xml:space="preserve">Nasazení připraveno na cloudová a školní serverová prostředí.</w:t>
-      </w:r>
-    </w:p>
-    <w:p>
-      <w:pPr>
-        <w:numPr>
-          <w:ilvl w:val="0"/>
-          <w:numId w:val="10"/>
-        </w:numPr>
-        <w:pBdr>
-          <w:top w:color="auto" w:space="0" w:sz="0" w:val="none"/>
-          <w:bottom w:color="auto" w:space="0" w:sz="0" w:val="none"/>
-          <w:between w:color="auto" w:space="0" w:sz="0" w:val="none"/>
-        </w:pBdr>
-        <w:ind w:left="720" w:hanging="360"/>
-        <w:rPr/>
-      </w:pPr>
-      <w:r>
-        <w:rPr>
-          <w:rFonts w:ascii="Roboto" w:cs="Roboto" w:eastAsia="Roboto" w:hAnsi="Roboto"/>
-          <w:sz w:val="24"/>
-          <w:szCs w:val="24"/>
-          <w:rtl w:val="0"/>
-        </w:rPr>
-        <w:t xml:space="preserve">Antivirová kontrola stažených souborů.</w:t>
       </w:r>
     </w:p>
     <w:p>

</xml_diff>